<commit_message>
Get interactive coding ready for class 3
</commit_message>
<xml_diff>
--- a/03_shiny_class/shiny_class_handout03_render_and_output_functions.docx
+++ b/03_shiny_class/shiny_class_handout03_render_and_output_functions.docx
@@ -27,7 +27,7 @@
           <w:sz w:val="28"/>
           <w:szCs w:val="28"/>
         </w:rPr>
-        <w:t>render*()</w:t>
+        <w:t>render*</w:t>
       </w:r>
       <w:r>
         <w:rPr>
@@ -53,7 +53,23 @@
           <w:sz w:val="24"/>
           <w:szCs w:val="24"/>
         </w:rPr>
-        <w:t xml:space="preserve">The render*() functions are reactive functions that can understand what to do with reactive values </w:t>
+        <w:t xml:space="preserve">The render* functions are reactive functions that can </w:t>
+      </w:r>
+      <w:r>
+        <w:rPr>
+          <w:rFonts w:ascii="Arial" w:hAnsi="Arial" w:cs="Arial"/>
+          <w:sz w:val="24"/>
+          <w:szCs w:val="24"/>
+        </w:rPr>
+        <w:t>be used with</w:t>
+      </w:r>
+      <w:r>
+        <w:rPr>
+          <w:rFonts w:ascii="Arial" w:hAnsi="Arial" w:cs="Arial"/>
+          <w:sz w:val="24"/>
+          <w:szCs w:val="24"/>
+        </w:rPr>
+        <w:t xml:space="preserve"> reactive values </w:t>
       </w:r>
       <w:r>
         <w:rPr>
@@ -69,7 +85,41 @@
           <w:sz w:val="24"/>
           <w:szCs w:val="24"/>
         </w:rPr>
-        <w:t xml:space="preserve"> input function.  There are separate render*() functions for different types of outputs.</w:t>
+        <w:t xml:space="preserve"> input function.  There </w:t>
+      </w:r>
+      <w:proofErr w:type="gramStart"/>
+      <w:r>
+        <w:rPr>
+          <w:rFonts w:ascii="Arial" w:hAnsi="Arial" w:cs="Arial"/>
+          <w:sz w:val="24"/>
+          <w:szCs w:val="24"/>
+        </w:rPr>
+        <w:t>are</w:t>
+      </w:r>
+      <w:proofErr w:type="gramEnd"/>
+      <w:r>
+        <w:rPr>
+          <w:rFonts w:ascii="Arial" w:hAnsi="Arial" w:cs="Arial"/>
+          <w:sz w:val="24"/>
+          <w:szCs w:val="24"/>
+        </w:rPr>
+        <w:t xml:space="preserve"> </w:t>
+      </w:r>
+      <w:r>
+        <w:rPr>
+          <w:rFonts w:ascii="Arial" w:hAnsi="Arial" w:cs="Arial"/>
+          <w:sz w:val="24"/>
+          <w:szCs w:val="24"/>
+        </w:rPr>
+        <w:t>distinct</w:t>
+      </w:r>
+      <w:r>
+        <w:rPr>
+          <w:rFonts w:ascii="Arial" w:hAnsi="Arial" w:cs="Arial"/>
+          <w:sz w:val="24"/>
+          <w:szCs w:val="24"/>
+        </w:rPr>
+        <w:t xml:space="preserve"> render* functions for different types of outputs.</w:t>
       </w:r>
     </w:p>
     <w:p>
@@ -200,7 +250,7 @@
           <w:sz w:val="24"/>
           <w:szCs w:val="24"/>
         </w:rPr>
-        <w:t xml:space="preserve"> (</w:t>
+        <w:t xml:space="preserve">; </w:t>
       </w:r>
       <w:r>
         <w:rPr>
@@ -232,33 +282,23 @@
           <w:sz w:val="24"/>
           <w:szCs w:val="24"/>
         </w:rPr>
-        <w:t xml:space="preserve"> based on </w:t>
-      </w:r>
-      <w:proofErr w:type="spellStart"/>
-      <w:r>
-        <w:rPr>
-          <w:rFonts w:ascii="Arial" w:hAnsi="Arial" w:cs="Arial"/>
-          <w:sz w:val="24"/>
-          <w:szCs w:val="24"/>
-        </w:rPr>
-        <w:t>data.frame</w:t>
-      </w:r>
-      <w:proofErr w:type="spellEnd"/>
-      <w:r>
-        <w:rPr>
-          <w:rFonts w:ascii="Arial" w:hAnsi="Arial" w:cs="Arial"/>
-          <w:sz w:val="24"/>
-          <w:szCs w:val="24"/>
-        </w:rPr>
-        <w:t>, etc.</w:t>
-      </w:r>
-      <w:r>
-        <w:rPr>
-          <w:rFonts w:ascii="Arial" w:hAnsi="Arial" w:cs="Arial"/>
-          <w:sz w:val="24"/>
-          <w:szCs w:val="24"/>
-        </w:rPr>
-        <w:t>)</w:t>
+        <w:t xml:space="preserve"> based on data</w:t>
+      </w:r>
+      <w:r>
+        <w:rPr>
+          <w:rFonts w:ascii="Arial" w:hAnsi="Arial" w:cs="Arial"/>
+          <w:sz w:val="24"/>
+          <w:szCs w:val="24"/>
+        </w:rPr>
+        <w:t xml:space="preserve"> </w:t>
+      </w:r>
+      <w:r>
+        <w:rPr>
+          <w:rFonts w:ascii="Arial" w:hAnsi="Arial" w:cs="Arial"/>
+          <w:sz w:val="24"/>
+          <w:szCs w:val="24"/>
+        </w:rPr>
+        <w:t>frame, etc.</w:t>
       </w:r>
     </w:p>
     <w:p>
@@ -361,6 +401,14 @@
           <w:szCs w:val="24"/>
         </w:rPr>
         <w:t>plots</w:t>
+      </w:r>
+      <w:r>
+        <w:rPr>
+          <w:rFonts w:ascii="Arial" w:hAnsi="Arial" w:cs="Arial"/>
+          <w:sz w:val="24"/>
+          <w:szCs w:val="24"/>
+        </w:rPr>
+        <w:t xml:space="preserve"> (from base, ggplot2, lattice, etc.)</w:t>
       </w:r>
     </w:p>
     <w:p>
@@ -626,8 +674,41 @@
           <w:sz w:val="24"/>
           <w:szCs w:val="24"/>
         </w:rPr>
-        <w:t xml:space="preserve"> objects from reactive functions are placed into the user interfa</w:t>
-      </w:r>
+        <w:t xml:space="preserve"> objects from reactive functions are placed into the user interface via </w:t>
+      </w:r>
+      <w:r>
+        <w:rPr>
+          <w:rFonts w:ascii="Arial" w:hAnsi="Arial" w:cs="Arial"/>
+          <w:sz w:val="24"/>
+          <w:szCs w:val="24"/>
+        </w:rPr>
+        <w:t>*O</w:t>
+      </w:r>
+      <w:r>
+        <w:rPr>
+          <w:rFonts w:ascii="Arial" w:hAnsi="Arial" w:cs="Arial"/>
+          <w:sz w:val="24"/>
+          <w:szCs w:val="24"/>
+        </w:rPr>
+        <w:t>utput functions.</w:t>
+      </w:r>
+      <w:r>
+        <w:rPr>
+          <w:rFonts w:ascii="Arial" w:hAnsi="Arial" w:cs="Arial"/>
+          <w:sz w:val="24"/>
+          <w:szCs w:val="24"/>
+        </w:rPr>
+        <w:t xml:space="preserve">  </w:t>
+      </w:r>
+    </w:p>
+    <w:p>
+      <w:pPr>
+        <w:rPr>
+          <w:rFonts w:ascii="Arial" w:hAnsi="Arial" w:cs="Arial"/>
+          <w:sz w:val="24"/>
+          <w:szCs w:val="24"/>
+        </w:rPr>
+      </w:pPr>
       <w:bookmarkStart w:id="0" w:name="_GoBack"/>
       <w:bookmarkEnd w:id="0"/>
       <w:r>
@@ -636,7 +717,55 @@
           <w:sz w:val="24"/>
           <w:szCs w:val="24"/>
         </w:rPr>
-        <w:t>ce via output functions.</w:t>
+        <w:t>Output</w:t>
+      </w:r>
+      <w:r>
+        <w:rPr>
+          <w:rFonts w:ascii="Arial" w:hAnsi="Arial" w:cs="Arial"/>
+          <w:sz w:val="24"/>
+          <w:szCs w:val="24"/>
+        </w:rPr>
+        <w:t xml:space="preserve"> for *Output functions</w:t>
+      </w:r>
+      <w:r>
+        <w:rPr>
+          <w:rFonts w:ascii="Arial" w:hAnsi="Arial" w:cs="Arial"/>
+          <w:sz w:val="24"/>
+          <w:szCs w:val="24"/>
+        </w:rPr>
+        <w:t xml:space="preserve"> </w:t>
+      </w:r>
+      <w:r>
+        <w:rPr>
+          <w:rFonts w:ascii="Arial" w:hAnsi="Arial" w:cs="Arial"/>
+          <w:sz w:val="24"/>
+          <w:szCs w:val="24"/>
+        </w:rPr>
+        <w:t>are</w:t>
+      </w:r>
+      <w:r>
+        <w:rPr>
+          <w:rFonts w:ascii="Arial" w:hAnsi="Arial" w:cs="Arial"/>
+          <w:sz w:val="24"/>
+          <w:szCs w:val="24"/>
+        </w:rPr>
+        <w:t xml:space="preserve"> made with reactive function</w:t>
+      </w:r>
+      <w:r>
+        <w:rPr>
+          <w:rFonts w:ascii="Arial" w:hAnsi="Arial" w:cs="Arial"/>
+          <w:sz w:val="24"/>
+          <w:szCs w:val="24"/>
+        </w:rPr>
+        <w:t>s such as the render*() functions</w:t>
+      </w:r>
+      <w:r>
+        <w:rPr>
+          <w:rFonts w:ascii="Arial" w:hAnsi="Arial" w:cs="Arial"/>
+          <w:sz w:val="24"/>
+          <w:szCs w:val="24"/>
+        </w:rPr>
+        <w:t>.</w:t>
       </w:r>
     </w:p>
     <w:p>
@@ -758,65 +887,33 @@
           <w:sz w:val="24"/>
           <w:szCs w:val="24"/>
         </w:rPr>
-        <w:t xml:space="preserve"> (a</w:t>
-      </w:r>
-      <w:r>
-        <w:rPr>
-          <w:rFonts w:ascii="Arial" w:hAnsi="Arial" w:cs="Arial"/>
-          <w:sz w:val="24"/>
-          <w:szCs w:val="24"/>
-        </w:rPr>
-        <w:t>n</w:t>
-      </w:r>
-      <w:r>
-        <w:rPr>
-          <w:rFonts w:ascii="Arial" w:hAnsi="Arial" w:cs="Arial"/>
-          <w:sz w:val="24"/>
-          <w:szCs w:val="24"/>
-        </w:rPr>
-        <w:t xml:space="preserve"> interactive table</w:t>
-      </w:r>
-      <w:r>
-        <w:rPr>
-          <w:rFonts w:ascii="Arial" w:hAnsi="Arial" w:cs="Arial"/>
-          <w:sz w:val="24"/>
-          <w:szCs w:val="24"/>
-        </w:rPr>
-        <w:t xml:space="preserve"> </w:t>
-      </w:r>
-      <w:r>
-        <w:rPr>
-          <w:rFonts w:ascii="Arial" w:hAnsi="Arial" w:cs="Arial"/>
-          <w:sz w:val="24"/>
-          <w:szCs w:val="24"/>
-        </w:rPr>
-        <w:t xml:space="preserve">based on </w:t>
+        <w:t xml:space="preserve"> (interactive table)</w:t>
+      </w:r>
+      <w:r>
+        <w:rPr>
+          <w:rFonts w:ascii="Arial" w:hAnsi="Arial" w:cs="Arial"/>
+          <w:sz w:val="24"/>
+          <w:szCs w:val="24"/>
+        </w:rPr>
+        <w:t xml:space="preserve">; use with </w:t>
       </w:r>
       <w:proofErr w:type="spellStart"/>
       <w:r>
         <w:rPr>
-          <w:rFonts w:ascii="Arial" w:hAnsi="Arial" w:cs="Arial"/>
-          <w:sz w:val="24"/>
-          <w:szCs w:val="24"/>
-        </w:rPr>
-        <w:t>data.frame</w:t>
+          <w:rFonts w:ascii="Lucida Console" w:hAnsi="Lucida Console" w:cs="Arial"/>
+          <w:sz w:val="24"/>
+          <w:szCs w:val="24"/>
+        </w:rPr>
+        <w:t>renderDataTable</w:t>
       </w:r>
       <w:proofErr w:type="spellEnd"/>
       <w:r>
         <w:rPr>
-          <w:rFonts w:ascii="Arial" w:hAnsi="Arial" w:cs="Arial"/>
-          <w:sz w:val="24"/>
-          <w:szCs w:val="24"/>
-        </w:rPr>
-        <w:t>, etc.)</w:t>
-      </w:r>
-      <w:r>
-        <w:rPr>
-          <w:rFonts w:ascii="Arial" w:hAnsi="Arial" w:cs="Arial"/>
-          <w:sz w:val="24"/>
-          <w:szCs w:val="24"/>
-        </w:rPr>
-        <w:t>)</w:t>
+          <w:rFonts w:ascii="Lucida Console" w:hAnsi="Lucida Console" w:cs="Arial"/>
+          <w:sz w:val="24"/>
+          <w:szCs w:val="24"/>
+        </w:rPr>
+        <w:t>()</w:t>
       </w:r>
     </w:p>
     <w:p>
@@ -877,6 +974,32 @@
         </w:rPr>
         <w:t>raw HTML</w:t>
       </w:r>
+      <w:r>
+        <w:rPr>
+          <w:rFonts w:ascii="Arial" w:hAnsi="Arial" w:cs="Arial"/>
+          <w:sz w:val="24"/>
+          <w:szCs w:val="24"/>
+        </w:rPr>
+        <w:t xml:space="preserve">; use with </w:t>
+      </w:r>
+      <w:proofErr w:type="spellStart"/>
+      <w:r>
+        <w:rPr>
+          <w:rFonts w:ascii="Lucida Console" w:hAnsi="Lucida Console" w:cs="Arial"/>
+          <w:sz w:val="24"/>
+          <w:szCs w:val="24"/>
+        </w:rPr>
+        <w:t>renderUI</w:t>
+      </w:r>
+      <w:proofErr w:type="spellEnd"/>
+      <w:r>
+        <w:rPr>
+          <w:rFonts w:ascii="Lucida Console" w:hAnsi="Lucida Console" w:cs="Arial"/>
+          <w:sz w:val="24"/>
+          <w:szCs w:val="24"/>
+        </w:rPr>
+        <w:t>()</w:t>
+      </w:r>
     </w:p>
     <w:p>
       <w:pPr>
@@ -936,6 +1059,32 @@
         </w:rPr>
         <w:t>image</w:t>
       </w:r>
+      <w:r>
+        <w:rPr>
+          <w:rFonts w:ascii="Arial" w:hAnsi="Arial" w:cs="Arial"/>
+          <w:sz w:val="24"/>
+          <w:szCs w:val="24"/>
+        </w:rPr>
+        <w:t xml:space="preserve">; use with </w:t>
+      </w:r>
+      <w:proofErr w:type="spellStart"/>
+      <w:r>
+        <w:rPr>
+          <w:rFonts w:ascii="Lucida Console" w:hAnsi="Lucida Console" w:cs="Arial"/>
+          <w:sz w:val="24"/>
+          <w:szCs w:val="24"/>
+        </w:rPr>
+        <w:t>renderImage</w:t>
+      </w:r>
+      <w:proofErr w:type="spellEnd"/>
+      <w:r>
+        <w:rPr>
+          <w:rFonts w:ascii="Lucida Console" w:hAnsi="Lucida Console" w:cs="Arial"/>
+          <w:sz w:val="24"/>
+          <w:szCs w:val="24"/>
+        </w:rPr>
+        <w:t>()</w:t>
+      </w:r>
     </w:p>
     <w:p>
       <w:pPr>
@@ -995,6 +1144,32 @@
         </w:rPr>
         <w:t>plot</w:t>
       </w:r>
+      <w:r>
+        <w:rPr>
+          <w:rFonts w:ascii="Arial" w:hAnsi="Arial" w:cs="Arial"/>
+          <w:sz w:val="24"/>
+          <w:szCs w:val="24"/>
+        </w:rPr>
+        <w:t xml:space="preserve">; use with </w:t>
+      </w:r>
+      <w:proofErr w:type="spellStart"/>
+      <w:r>
+        <w:rPr>
+          <w:rFonts w:ascii="Lucida Console" w:hAnsi="Lucida Console" w:cs="Arial"/>
+          <w:sz w:val="24"/>
+          <w:szCs w:val="24"/>
+        </w:rPr>
+        <w:t>renderPlot</w:t>
+      </w:r>
+      <w:proofErr w:type="spellEnd"/>
+      <w:r>
+        <w:rPr>
+          <w:rFonts w:ascii="Lucida Console" w:hAnsi="Lucida Console" w:cs="Arial"/>
+          <w:sz w:val="24"/>
+          <w:szCs w:val="24"/>
+        </w:rPr>
+        <w:t>()</w:t>
+      </w:r>
     </w:p>
     <w:p>
       <w:pPr>
@@ -1054,6 +1229,40 @@
         </w:rPr>
         <w:t>table</w:t>
       </w:r>
+      <w:r>
+        <w:rPr>
+          <w:rFonts w:ascii="Arial" w:hAnsi="Arial" w:cs="Arial"/>
+          <w:sz w:val="24"/>
+          <w:szCs w:val="24"/>
+        </w:rPr>
+        <w:t xml:space="preserve"> (non-interactive)</w:t>
+      </w:r>
+      <w:r>
+        <w:rPr>
+          <w:rFonts w:ascii="Arial" w:hAnsi="Arial" w:cs="Arial"/>
+          <w:sz w:val="24"/>
+          <w:szCs w:val="24"/>
+        </w:rPr>
+        <w:t xml:space="preserve">; use with </w:t>
+      </w:r>
+      <w:proofErr w:type="spellStart"/>
+      <w:r>
+        <w:rPr>
+          <w:rFonts w:ascii="Lucida Console" w:hAnsi="Lucida Console" w:cs="Arial"/>
+          <w:sz w:val="24"/>
+          <w:szCs w:val="24"/>
+        </w:rPr>
+        <w:t>renderTable</w:t>
+      </w:r>
+      <w:proofErr w:type="spellEnd"/>
+      <w:r>
+        <w:rPr>
+          <w:rFonts w:ascii="Lucida Console" w:hAnsi="Lucida Console" w:cs="Arial"/>
+          <w:sz w:val="24"/>
+          <w:szCs w:val="24"/>
+        </w:rPr>
+        <w:t>()</w:t>
+      </w:r>
     </w:p>
     <w:p>
       <w:pPr>
@@ -1113,6 +1322,32 @@
         </w:rPr>
         <w:t>text</w:t>
       </w:r>
+      <w:r>
+        <w:rPr>
+          <w:rFonts w:ascii="Arial" w:hAnsi="Arial" w:cs="Arial"/>
+          <w:sz w:val="24"/>
+          <w:szCs w:val="24"/>
+        </w:rPr>
+        <w:t xml:space="preserve">; use with </w:t>
+      </w:r>
+      <w:proofErr w:type="spellStart"/>
+      <w:r>
+        <w:rPr>
+          <w:rFonts w:ascii="Lucida Console" w:hAnsi="Lucida Console" w:cs="Arial"/>
+          <w:sz w:val="24"/>
+          <w:szCs w:val="24"/>
+        </w:rPr>
+        <w:t>renderText</w:t>
+      </w:r>
+      <w:proofErr w:type="spellEnd"/>
+      <w:r>
+        <w:rPr>
+          <w:rFonts w:ascii="Lucida Console" w:hAnsi="Lucida Console" w:cs="Arial"/>
+          <w:sz w:val="24"/>
+          <w:szCs w:val="24"/>
+        </w:rPr>
+        <w:t>()</w:t>
+      </w:r>
     </w:p>
     <w:p>
       <w:pPr>
@@ -1170,7 +1405,51 @@
           <w:sz w:val="24"/>
           <w:szCs w:val="24"/>
         </w:rPr>
-        <w:t>raw HTML</w:t>
+        <w:t xml:space="preserve">alias for </w:t>
+      </w:r>
+      <w:proofErr w:type="spellStart"/>
+      <w:r>
+        <w:rPr>
+          <w:rFonts w:ascii="Lucida Console" w:hAnsi="Lucida Console" w:cs="Arial"/>
+          <w:sz w:val="24"/>
+          <w:szCs w:val="24"/>
+        </w:rPr>
+        <w:t>htmlOutput</w:t>
+      </w:r>
+      <w:proofErr w:type="spellEnd"/>
+      <w:r>
+        <w:rPr>
+          <w:rFonts w:ascii="Lucida Console" w:hAnsi="Lucida Console" w:cs="Arial"/>
+          <w:sz w:val="24"/>
+          <w:szCs w:val="24"/>
+        </w:rPr>
+        <w:t>()</w:t>
+      </w:r>
+      <w:r>
+        <w:rPr>
+          <w:rFonts w:ascii="Arial" w:hAnsi="Arial" w:cs="Arial"/>
+          <w:sz w:val="24"/>
+          <w:szCs w:val="24"/>
+        </w:rPr>
+        <w:t xml:space="preserve">; use with </w:t>
+      </w:r>
+      <w:proofErr w:type="spellStart"/>
+      <w:r>
+        <w:rPr>
+          <w:rFonts w:ascii="Lucida Console" w:hAnsi="Lucida Console" w:cs="Arial"/>
+          <w:sz w:val="24"/>
+          <w:szCs w:val="24"/>
+        </w:rPr>
+        <w:t>renderUI</w:t>
+      </w:r>
+      <w:proofErr w:type="spellEnd"/>
+      <w:r>
+        <w:rPr>
+          <w:rFonts w:ascii="Lucida Console" w:hAnsi="Lucida Console" w:cs="Arial"/>
+          <w:sz w:val="24"/>
+          <w:szCs w:val="24"/>
+        </w:rPr>
+        <w:t>()</w:t>
       </w:r>
     </w:p>
     <w:p>
@@ -1214,6 +1493,32 @@
           <w:szCs w:val="24"/>
         </w:rPr>
         <w:t>text</w:t>
+      </w:r>
+      <w:r>
+        <w:rPr>
+          <w:rFonts w:ascii="Arial" w:hAnsi="Arial" w:cs="Arial"/>
+          <w:sz w:val="24"/>
+          <w:szCs w:val="24"/>
+        </w:rPr>
+        <w:t xml:space="preserve"> with fixed-width formatting; use with </w:t>
+      </w:r>
+      <w:proofErr w:type="spellStart"/>
+      <w:r>
+        <w:rPr>
+          <w:rFonts w:ascii="Lucida Console" w:hAnsi="Lucida Console" w:cs="Arial"/>
+          <w:sz w:val="24"/>
+          <w:szCs w:val="24"/>
+        </w:rPr>
+        <w:t>renderPrint</w:t>
+      </w:r>
+      <w:proofErr w:type="spellEnd"/>
+      <w:r>
+        <w:rPr>
+          <w:rFonts w:ascii="Lucida Console" w:hAnsi="Lucida Console" w:cs="Arial"/>
+          <w:sz w:val="24"/>
+          <w:szCs w:val="24"/>
+        </w:rPr>
+        <w:t>()</w:t>
       </w:r>
     </w:p>
     <w:sectPr>
@@ -1348,7 +1653,7 @@
         <w:sz w:val="16"/>
         <w:szCs w:val="16"/>
       </w:rPr>
-      <w:t>2019-09-09</w:t>
+      <w:t>2019-10-11</w:t>
     </w:r>
     <w:r>
       <w:rPr>

</xml_diff>